<commit_message>
fix pictures on docs
</commit_message>
<xml_diff>
--- a/DOCUMENTACION/G5_Seleccionar Periodo_Caja_Negra_V1.1.docx
+++ b/DOCUMENTACION/G5_Seleccionar Periodo_Caja_Negra_V1.1.docx
@@ -419,15 +419,7 @@
                 <w:sz w:val="24"/>
                 <w:szCs w:val="24"/>
               </w:rPr>
-              <w:t>Enero</w:t>
-            </w:r>
-            <w:r>
-              <w:rPr>
-                <w:b/>
-                <w:sz w:val="24"/>
-                <w:szCs w:val="24"/>
-              </w:rPr>
-              <w:t>,</w:t>
+              <w:t>Enero,</w:t>
             </w:r>
             <w:r>
               <w:rPr>
@@ -444,15 +436,7 @@
                 <w:sz w:val="24"/>
                 <w:szCs w:val="24"/>
               </w:rPr>
-              <w:t>202</w:t>
-            </w:r>
-            <w:r>
-              <w:rPr>
-                <w:b/>
-                <w:sz w:val="24"/>
-                <w:szCs w:val="24"/>
-              </w:rPr>
-              <w:t>4</w:t>
+              <w:t>2024</w:t>
             </w:r>
           </w:p>
           <w:p>
@@ -588,16 +572,7 @@
           <w:sz w:val="28"/>
           <w:szCs w:val="28"/>
         </w:rPr>
-        <w:t>Validación de</w:t>
-      </w:r>
-      <w:r>
-        <w:rPr>
-          <w:rFonts w:ascii="Cambria" w:eastAsia="Cambria" w:hAnsi="Cambria" w:cs="Cambria"/>
-          <w:b/>
-          <w:sz w:val="28"/>
-          <w:szCs w:val="28"/>
-        </w:rPr>
-        <w:t xml:space="preserve"> </w:t>
+        <w:t xml:space="preserve">Validación de </w:t>
       </w:r>
       <w:r>
         <w:rPr>
@@ -725,11 +700,9 @@
             <w:r>
               <w:t xml:space="preserve">EC1: n== </w:t>
             </w:r>
-            <w:proofErr w:type="spellStart"/>
             <w:r>
               <w:t>idBanner</w:t>
             </w:r>
-            <w:proofErr w:type="spellEnd"/>
           </w:p>
         </w:tc>
         <w:tc>
@@ -792,21 +765,11 @@
               <w:cnfStyle w:val="000000000000" w:firstRow="0" w:lastRow="0" w:firstColumn="0" w:lastColumn="0" w:oddVBand="0" w:evenVBand="0" w:oddHBand="0" w:evenHBand="0" w:firstRowFirstColumn="0" w:firstRowLastColumn="0" w:lastRowFirstColumn="0" w:lastRowLastColumn="0"/>
             </w:pPr>
             <w:r>
-              <w:t xml:space="preserve">EC2: </w:t>
-            </w:r>
-            <w:proofErr w:type="gramStart"/>
-            <w:r>
-              <w:t>n!=</w:t>
-            </w:r>
-            <w:proofErr w:type="gramEnd"/>
-            <w:r>
-              <w:t xml:space="preserve"> </w:t>
-            </w:r>
-            <w:proofErr w:type="spellStart"/>
-            <w:r>
-              <w:t>idBanner</w:t>
-            </w:r>
-            <w:proofErr w:type="spellEnd"/>
+              <w:t>EC2: n!=</w:t>
+            </w:r>
+            <w:r>
+              <w:t xml:space="preserve"> idBanner</w:t>
+            </w:r>
           </w:p>
         </w:tc>
         <w:tc>
@@ -888,11 +851,9 @@
             <w:r>
               <w:t xml:space="preserve">EC1: t== </w:t>
             </w:r>
-            <w:proofErr w:type="spellStart"/>
             <w:r>
               <w:t>academicPeriods</w:t>
             </w:r>
-            <w:proofErr w:type="spellEnd"/>
           </w:p>
         </w:tc>
         <w:tc>
@@ -916,13 +877,8 @@
             <w:pPr>
               <w:cnfStyle w:val="000000100000" w:firstRow="0" w:lastRow="0" w:firstColumn="0" w:lastColumn="0" w:oddVBand="0" w:evenVBand="0" w:oddHBand="1" w:evenHBand="0" w:firstRowFirstColumn="0" w:firstRowLastColumn="0" w:lastRowFirstColumn="0" w:lastRowLastColumn="0"/>
             </w:pPr>
-            <w:proofErr w:type="gramStart"/>
-            <w:r>
-              <w:t>TCAPERIODOSA[</w:t>
-            </w:r>
-            <w:proofErr w:type="gramEnd"/>
-            <w:r>
-              <w:t>]</w:t>
+            <w:r>
+              <w:t>TCAPERIODOSA[]</w:t>
             </w:r>
           </w:p>
         </w:tc>
@@ -960,18 +916,11 @@
               <w:cnfStyle w:val="000000000000" w:firstRow="0" w:lastRow="0" w:firstColumn="0" w:lastColumn="0" w:oddVBand="0" w:evenVBand="0" w:oddHBand="0" w:evenHBand="0" w:firstRowFirstColumn="0" w:firstRowLastColumn="0" w:lastRowFirstColumn="0" w:lastRowLastColumn="0"/>
             </w:pPr>
             <w:r>
-              <w:t xml:space="preserve">EC2: </w:t>
-            </w:r>
-            <w:proofErr w:type="gramStart"/>
-            <w:r>
-              <w:t>t!=</w:t>
-            </w:r>
-            <w:proofErr w:type="spellStart"/>
-            <w:proofErr w:type="gramEnd"/>
+              <w:t>EC2: t!=</w:t>
+            </w:r>
             <w:r>
               <w:t>academicPeriods</w:t>
             </w:r>
-            <w:proofErr w:type="spellEnd"/>
           </w:p>
         </w:tc>
         <w:tc>
@@ -995,11 +944,9 @@
             <w:pPr>
               <w:cnfStyle w:val="000000000000" w:firstRow="0" w:lastRow="0" w:firstColumn="0" w:lastColumn="0" w:oddVBand="0" w:evenVBand="0" w:oddHBand="0" w:evenHBand="0" w:firstRowFirstColumn="0" w:firstRowLastColumn="0" w:lastRowFirstColumn="0" w:lastRowLastColumn="0"/>
             </w:pPr>
-            <w:proofErr w:type="spellStart"/>
             <w:r>
               <w:t>null</w:t>
             </w:r>
-            <w:proofErr w:type="spellEnd"/>
           </w:p>
         </w:tc>
       </w:tr>
@@ -1043,21 +990,11 @@
               <w:cnfStyle w:val="000000100000" w:firstRow="0" w:lastRow="0" w:firstColumn="0" w:lastColumn="0" w:oddVBand="0" w:evenVBand="0" w:oddHBand="1" w:evenHBand="0" w:firstRowFirstColumn="0" w:firstRowLastColumn="0" w:lastRowFirstColumn="0" w:lastRowLastColumn="0"/>
             </w:pPr>
             <w:r>
-              <w:t xml:space="preserve">EC1: </w:t>
-            </w:r>
-            <w:proofErr w:type="spellStart"/>
-            <w:r>
-              <w:t>co</w:t>
-            </w:r>
-            <w:proofErr w:type="spellEnd"/>
-            <w:r>
-              <w:t xml:space="preserve">== </w:t>
-            </w:r>
-            <w:proofErr w:type="spellStart"/>
+              <w:t xml:space="preserve">EC1: co== </w:t>
+            </w:r>
             <w:r>
               <w:t>codPeriod</w:t>
             </w:r>
-            <w:proofErr w:type="spellEnd"/>
           </w:p>
         </w:tc>
         <w:tc>
@@ -1120,26 +1057,11 @@
               <w:cnfStyle w:val="000000000000" w:firstRow="0" w:lastRow="0" w:firstColumn="0" w:lastColumn="0" w:oddVBand="0" w:evenVBand="0" w:oddHBand="0" w:evenHBand="0" w:firstRowFirstColumn="0" w:firstRowLastColumn="0" w:lastRowFirstColumn="0" w:lastRowLastColumn="0"/>
             </w:pPr>
             <w:r>
-              <w:t xml:space="preserve">EC2: </w:t>
-            </w:r>
-            <w:proofErr w:type="spellStart"/>
-            <w:proofErr w:type="gramStart"/>
-            <w:r>
-              <w:t>co</w:t>
-            </w:r>
-            <w:proofErr w:type="spellEnd"/>
-            <w:r>
-              <w:t>!=</w:t>
-            </w:r>
-            <w:proofErr w:type="gramEnd"/>
-            <w:r>
-              <w:t xml:space="preserve"> </w:t>
-            </w:r>
-            <w:proofErr w:type="spellStart"/>
-            <w:r>
-              <w:t>codPeriod</w:t>
-            </w:r>
-            <w:proofErr w:type="spellEnd"/>
+              <w:t>EC2: co!=</w:t>
+            </w:r>
+            <w:r>
+              <w:t xml:space="preserve"> codPeriod</w:t>
+            </w:r>
           </w:p>
         </w:tc>
         <w:tc>
@@ -1208,11 +1130,9 @@
             <w:r>
               <w:t xml:space="preserve">EC1: d== </w:t>
             </w:r>
-            <w:proofErr w:type="spellStart"/>
             <w:r>
               <w:t>matrix</w:t>
             </w:r>
-            <w:proofErr w:type="spellEnd"/>
           </w:p>
         </w:tc>
         <w:tc>
@@ -1275,21 +1195,11 @@
               <w:cnfStyle w:val="000000000000" w:firstRow="0" w:lastRow="0" w:firstColumn="0" w:lastColumn="0" w:oddVBand="0" w:evenVBand="0" w:oddHBand="0" w:evenHBand="0" w:firstRowFirstColumn="0" w:firstRowLastColumn="0" w:lastRowFirstColumn="0" w:lastRowLastColumn="0"/>
             </w:pPr>
             <w:r>
-              <w:t xml:space="preserve">EC2: </w:t>
-            </w:r>
-            <w:proofErr w:type="gramStart"/>
-            <w:r>
-              <w:t>d!=</w:t>
-            </w:r>
-            <w:proofErr w:type="gramEnd"/>
-            <w:r>
-              <w:t xml:space="preserve"> </w:t>
-            </w:r>
-            <w:proofErr w:type="spellStart"/>
-            <w:r>
-              <w:t>matrix</w:t>
-            </w:r>
-            <w:proofErr w:type="spellEnd"/>
+              <w:t>EC2: d!=</w:t>
+            </w:r>
+            <w:r>
+              <w:t xml:space="preserve"> matrix</w:t>
+            </w:r>
           </w:p>
         </w:tc>
         <w:tc>
@@ -1313,11 +1223,9 @@
             <w:pPr>
               <w:cnfStyle w:val="000000000000" w:firstRow="0" w:lastRow="0" w:firstColumn="0" w:lastColumn="0" w:oddVBand="0" w:evenVBand="0" w:oddHBand="0" w:evenHBand="0" w:firstRowFirstColumn="0" w:firstRowLastColumn="0" w:lastRowFirstColumn="0" w:lastRowLastColumn="0"/>
             </w:pPr>
-            <w:proofErr w:type="spellStart"/>
             <w:r>
               <w:t>null</w:t>
             </w:r>
-            <w:proofErr w:type="spellEnd"/>
           </w:p>
         </w:tc>
       </w:tr>
@@ -1350,10 +1258,62 @@
     </w:p>
     <w:p>
       <w:pPr>
+        <w:jc w:val="center"/>
         <w:rPr>
           <w:b/>
         </w:rPr>
       </w:pPr>
+      <w:r>
+        <w:rPr>
+          <w:b/>
+          <w:noProof/>
+        </w:rPr>
+        <w:drawing>
+          <wp:inline distT="0" distB="0" distL="0" distR="0" wp14:anchorId="1F2CD362" wp14:editId="65B40F5D">
+            <wp:extent cx="3815080" cy="2504257"/>
+            <wp:effectExtent l="0" t="0" r="0" b="0"/>
+            <wp:docPr id="2117997975" name="Imagen 1"/>
+            <wp:cNvGraphicFramePr>
+              <a:graphicFrameLocks xmlns:a="http://schemas.openxmlformats.org/drawingml/2006/main" noChangeAspect="1"/>
+            </wp:cNvGraphicFramePr>
+            <a:graphic xmlns:a="http://schemas.openxmlformats.org/drawingml/2006/main">
+              <a:graphicData uri="http://schemas.openxmlformats.org/drawingml/2006/picture">
+                <pic:pic xmlns:pic="http://schemas.openxmlformats.org/drawingml/2006/picture">
+                  <pic:nvPicPr>
+                    <pic:cNvPr id="0" name="Picture 2"/>
+                    <pic:cNvPicPr>
+                      <a:picLocks noChangeAspect="1" noChangeArrowheads="1"/>
+                    </pic:cNvPicPr>
+                  </pic:nvPicPr>
+                  <pic:blipFill>
+                    <a:blip r:embed="rId5">
+                      <a:extLst>
+                        <a:ext uri="{28A0092B-C50C-407E-A947-70E740481C1C}">
+                          <a14:useLocalDpi xmlns:a14="http://schemas.microsoft.com/office/drawing/2010/main" val="0"/>
+                        </a:ext>
+                      </a:extLst>
+                    </a:blip>
+                    <a:srcRect/>
+                    <a:stretch>
+                      <a:fillRect/>
+                    </a:stretch>
+                  </pic:blipFill>
+                  <pic:spPr bwMode="auto">
+                    <a:xfrm>
+                      <a:off x="0" y="0"/>
+                      <a:ext cx="3825641" cy="2511189"/>
+                    </a:xfrm>
+                    <a:prstGeom prst="rect">
+                      <a:avLst/>
+                    </a:prstGeom>
+                    <a:noFill/>
+                  </pic:spPr>
+                </pic:pic>
+              </a:graphicData>
+            </a:graphic>
+          </wp:inline>
+        </w:drawing>
+      </w:r>
     </w:p>
     <w:p>
       <w:pPr>
@@ -1373,11 +1333,14 @@
         <w:jc w:val="center"/>
       </w:pPr>
       <w:r>
+        <w:rPr>
+          <w:noProof/>
+        </w:rPr>
         <w:drawing>
           <wp:inline distT="0" distB="0" distL="0" distR="0" wp14:anchorId="0D4A338E" wp14:editId="72A87A7E">
             <wp:extent cx="3496163" cy="1838582"/>
             <wp:effectExtent l="0" t="0" r="0" b="9525"/>
-            <wp:docPr id="906530815" name="Picture 1"/>
+            <wp:docPr id="906530815" name="Imagen 2"/>
             <wp:cNvGraphicFramePr>
               <a:graphicFrameLocks xmlns:a="http://schemas.openxmlformats.org/drawingml/2006/main" noChangeAspect="1"/>
             </wp:cNvGraphicFramePr>
@@ -1389,7 +1352,7 @@
                     <pic:cNvPicPr/>
                   </pic:nvPicPr>
                   <pic:blipFill>
-                    <a:blip r:embed="rId5"/>
+                    <a:blip r:embed="rId6"/>
                     <a:stretch>
                       <a:fillRect/>
                     </a:stretch>
@@ -1415,11 +1378,14 @@
         <w:jc w:val="center"/>
       </w:pPr>
       <w:r>
+        <w:rPr>
+          <w:noProof/>
+        </w:rPr>
         <w:drawing>
           <wp:inline distT="0" distB="0" distL="0" distR="0" wp14:anchorId="03852AA9" wp14:editId="26C23AEF">
             <wp:extent cx="3458058" cy="1781424"/>
             <wp:effectExtent l="0" t="0" r="9525" b="9525"/>
-            <wp:docPr id="1267384726" name="Picture 1"/>
+            <wp:docPr id="1267384726" name="Imagen 3"/>
             <wp:cNvGraphicFramePr>
               <a:graphicFrameLocks xmlns:a="http://schemas.openxmlformats.org/drawingml/2006/main" noChangeAspect="1"/>
             </wp:cNvGraphicFramePr>
@@ -1431,7 +1397,7 @@
                     <pic:cNvPicPr/>
                   </pic:nvPicPr>
                   <pic:blipFill>
-                    <a:blip r:embed="rId6"/>
+                    <a:blip r:embed="rId7"/>
                     <a:stretch>
                       <a:fillRect/>
                     </a:stretch>
@@ -1478,6 +1444,57 @@
           <w:color w:val="000000"/>
         </w:rPr>
       </w:pPr>
+      <w:r>
+        <w:rPr>
+          <w:noProof/>
+          <w:color w:val="000000"/>
+        </w:rPr>
+        <w:drawing>
+          <wp:inline distT="0" distB="0" distL="0" distR="0" wp14:anchorId="34D3F6B6" wp14:editId="399AEDF2">
+            <wp:extent cx="5480602" cy="1198880"/>
+            <wp:effectExtent l="0" t="0" r="6350" b="1270"/>
+            <wp:docPr id="893094209" name="Imagen 4"/>
+            <wp:cNvGraphicFramePr>
+              <a:graphicFrameLocks xmlns:a="http://schemas.openxmlformats.org/drawingml/2006/main" noChangeAspect="1"/>
+            </wp:cNvGraphicFramePr>
+            <a:graphic xmlns:a="http://schemas.openxmlformats.org/drawingml/2006/main">
+              <a:graphicData uri="http://schemas.openxmlformats.org/drawingml/2006/picture">
+                <pic:pic xmlns:pic="http://schemas.openxmlformats.org/drawingml/2006/picture">
+                  <pic:nvPicPr>
+                    <pic:cNvPr id="0" name="Picture 2"/>
+                    <pic:cNvPicPr>
+                      <a:picLocks noChangeAspect="1" noChangeArrowheads="1"/>
+                    </pic:cNvPicPr>
+                  </pic:nvPicPr>
+                  <pic:blipFill>
+                    <a:blip r:embed="rId8" cstate="print">
+                      <a:extLst>
+                        <a:ext uri="{28A0092B-C50C-407E-A947-70E740481C1C}">
+                          <a14:useLocalDpi xmlns:a14="http://schemas.microsoft.com/office/drawing/2010/main" val="0"/>
+                        </a:ext>
+                      </a:extLst>
+                    </a:blip>
+                    <a:srcRect/>
+                    <a:stretch>
+                      <a:fillRect/>
+                    </a:stretch>
+                  </pic:blipFill>
+                  <pic:spPr bwMode="auto">
+                    <a:xfrm>
+                      <a:off x="0" y="0"/>
+                      <a:ext cx="5544499" cy="1212858"/>
+                    </a:xfrm>
+                    <a:prstGeom prst="rect">
+                      <a:avLst/>
+                    </a:prstGeom>
+                    <a:noFill/>
+                  </pic:spPr>
+                </pic:pic>
+              </a:graphicData>
+            </a:graphic>
+          </wp:inline>
+        </w:drawing>
+      </w:r>
     </w:p>
     <w:sectPr>
       <w:pgSz w:w="11906" w:h="16838"/>
@@ -1888,7 +1905,7 @@
     <w:name w:val="Normal"/>
     <w:qFormat/>
   </w:style>
-  <w:style w:type="paragraph" w:styleId="Heading1">
+  <w:style w:type="paragraph" w:styleId="Ttulo1">
     <w:name w:val="heading 1"/>
     <w:basedOn w:val="Normal"/>
     <w:next w:val="Normal"/>
@@ -1906,11 +1923,11 @@
       <w:szCs w:val="48"/>
     </w:rPr>
   </w:style>
-  <w:style w:type="paragraph" w:styleId="Heading2">
+  <w:style w:type="paragraph" w:styleId="Ttulo2">
     <w:name w:val="heading 2"/>
     <w:basedOn w:val="Normal"/>
     <w:next w:val="Normal"/>
-    <w:link w:val="Heading2Char"/>
+    <w:link w:val="Ttulo2Car"/>
     <w:uiPriority w:val="9"/>
     <w:semiHidden/>
     <w:unhideWhenUsed/>
@@ -1931,11 +1948,11 @@
       <w:szCs w:val="26"/>
     </w:rPr>
   </w:style>
-  <w:style w:type="paragraph" w:styleId="Heading3">
+  <w:style w:type="paragraph" w:styleId="Ttulo3">
     <w:name w:val="heading 3"/>
     <w:basedOn w:val="Normal"/>
     <w:next w:val="Normal"/>
-    <w:link w:val="Heading3Char"/>
+    <w:link w:val="Ttulo3Car"/>
     <w:uiPriority w:val="9"/>
     <w:semiHidden/>
     <w:unhideWhenUsed/>
@@ -1954,7 +1971,7 @@
       <w:szCs w:val="24"/>
     </w:rPr>
   </w:style>
-  <w:style w:type="paragraph" w:styleId="Heading4">
+  <w:style w:type="paragraph" w:styleId="Ttulo4">
     <w:name w:val="heading 4"/>
     <w:basedOn w:val="Normal"/>
     <w:next w:val="Normal"/>
@@ -1974,7 +1991,7 @@
       <w:szCs w:val="24"/>
     </w:rPr>
   </w:style>
-  <w:style w:type="paragraph" w:styleId="Heading5">
+  <w:style w:type="paragraph" w:styleId="Ttulo5">
     <w:name w:val="heading 5"/>
     <w:basedOn w:val="Normal"/>
     <w:next w:val="Normal"/>
@@ -1992,7 +2009,7 @@
       <w:b/>
     </w:rPr>
   </w:style>
-  <w:style w:type="paragraph" w:styleId="Heading6">
+  <w:style w:type="paragraph" w:styleId="Ttulo6">
     <w:name w:val="heading 6"/>
     <w:basedOn w:val="Normal"/>
     <w:next w:val="Normal"/>
@@ -2012,13 +2029,13 @@
       <w:szCs w:val="20"/>
     </w:rPr>
   </w:style>
-  <w:style w:type="character" w:default="1" w:styleId="DefaultParagraphFont">
+  <w:style w:type="character" w:default="1" w:styleId="Fuentedeprrafopredeter">
     <w:name w:val="Default Paragraph Font"/>
     <w:uiPriority w:val="1"/>
     <w:semiHidden/>
     <w:unhideWhenUsed/>
   </w:style>
-  <w:style w:type="table" w:default="1" w:styleId="TableNormal">
+  <w:style w:type="table" w:default="1" w:styleId="Tablanormal">
     <w:name w:val="Normal Table"/>
     <w:uiPriority w:val="99"/>
     <w:semiHidden/>
@@ -2033,17 +2050,17 @@
       </w:tblCellMar>
     </w:tblPr>
   </w:style>
-  <w:style w:type="numbering" w:default="1" w:styleId="NoList">
+  <w:style w:type="numbering" w:default="1" w:styleId="Sinlista">
     <w:name w:val="No List"/>
     <w:uiPriority w:val="99"/>
     <w:semiHidden/>
     <w:unhideWhenUsed/>
   </w:style>
-  <w:style w:type="paragraph" w:styleId="Title">
+  <w:style w:type="paragraph" w:styleId="Ttulo">
     <w:name w:val="Title"/>
     <w:basedOn w:val="Normal"/>
     <w:next w:val="Normal"/>
-    <w:link w:val="TitleChar"/>
+    <w:link w:val="TtuloCar"/>
     <w:uiPriority w:val="10"/>
     <w:qFormat/>
     <w:rsid w:val="00ED37EF"/>
@@ -2060,10 +2077,10 @@
       <w:lang w:val="es-ES"/>
     </w:rPr>
   </w:style>
-  <w:style w:type="paragraph" w:styleId="ListParagraph">
+  <w:style w:type="paragraph" w:styleId="Prrafodelista">
     <w:name w:val="List Paragraph"/>
     <w:basedOn w:val="Normal"/>
-    <w:link w:val="ListParagraphChar"/>
+    <w:link w:val="PrrafodelistaCar"/>
     <w:uiPriority w:val="34"/>
     <w:qFormat/>
     <w:rsid w:val="009F0A91"/>
@@ -2072,10 +2089,10 @@
       <w:contextualSpacing/>
     </w:pPr>
   </w:style>
-  <w:style w:type="paragraph" w:styleId="BalloonText">
+  <w:style w:type="paragraph" w:styleId="Textodeglobo">
     <w:name w:val="Balloon Text"/>
     <w:basedOn w:val="Normal"/>
-    <w:link w:val="BalloonTextChar"/>
+    <w:link w:val="TextodegloboCar"/>
     <w:uiPriority w:val="99"/>
     <w:semiHidden/>
     <w:unhideWhenUsed/>
@@ -2089,10 +2106,10 @@
       <w:szCs w:val="16"/>
     </w:rPr>
   </w:style>
-  <w:style w:type="character" w:customStyle="1" w:styleId="BalloonTextChar">
-    <w:name w:val="Balloon Text Char"/>
-    <w:basedOn w:val="DefaultParagraphFont"/>
-    <w:link w:val="BalloonText"/>
+  <w:style w:type="character" w:customStyle="1" w:styleId="TextodegloboCar">
+    <w:name w:val="Texto de globo Car"/>
+    <w:basedOn w:val="Fuentedeprrafopredeter"/>
+    <w:link w:val="Textodeglobo"/>
     <w:uiPriority w:val="99"/>
     <w:semiHidden/>
     <w:rsid w:val="00414381"/>
@@ -2102,9 +2119,9 @@
       <w:szCs w:val="16"/>
     </w:rPr>
   </w:style>
-  <w:style w:type="character" w:styleId="Hyperlink">
+  <w:style w:type="character" w:styleId="Hipervnculo">
     <w:name w:val="Hyperlink"/>
-    <w:basedOn w:val="DefaultParagraphFont"/>
+    <w:basedOn w:val="Fuentedeprrafopredeter"/>
     <w:uiPriority w:val="99"/>
     <w:unhideWhenUsed/>
     <w:rsid w:val="0073532F"/>
@@ -2113,9 +2130,9 @@
       <w:u w:val="single"/>
     </w:rPr>
   </w:style>
-  <w:style w:type="paragraph" w:styleId="NoSpacing">
+  <w:style w:type="paragraph" w:styleId="Sinespaciado">
     <w:name w:val="No Spacing"/>
-    <w:link w:val="NoSpacingChar"/>
+    <w:link w:val="SinespaciadoCar"/>
     <w:uiPriority w:val="1"/>
     <w:qFormat/>
     <w:rsid w:val="006F2669"/>
@@ -2126,19 +2143,19 @@
       <w:rFonts w:eastAsia="Times New Roman" w:cs="Times New Roman"/>
     </w:rPr>
   </w:style>
-  <w:style w:type="character" w:customStyle="1" w:styleId="NoSpacingChar">
-    <w:name w:val="No Spacing Char"/>
-    <w:link w:val="NoSpacing"/>
+  <w:style w:type="character" w:customStyle="1" w:styleId="SinespaciadoCar">
+    <w:name w:val="Sin espaciado Car"/>
+    <w:link w:val="Sinespaciado"/>
     <w:uiPriority w:val="1"/>
     <w:rsid w:val="006F2669"/>
     <w:rPr>
       <w:rFonts w:ascii="Calibri" w:eastAsia="Times New Roman" w:hAnsi="Calibri" w:cs="Times New Roman"/>
     </w:rPr>
   </w:style>
-  <w:style w:type="character" w:customStyle="1" w:styleId="TitleChar">
-    <w:name w:val="Title Char"/>
-    <w:basedOn w:val="DefaultParagraphFont"/>
-    <w:link w:val="Title"/>
+  <w:style w:type="character" w:customStyle="1" w:styleId="TtuloCar">
+    <w:name w:val="Título Car"/>
+    <w:basedOn w:val="Fuentedeprrafopredeter"/>
+    <w:link w:val="Ttulo"/>
     <w:rsid w:val="00ED37EF"/>
     <w:rPr>
       <w:rFonts w:ascii="Arial" w:eastAsia="Times New Roman" w:hAnsi="Arial" w:cs="Times New Roman"/>
@@ -2148,10 +2165,10 @@
       <w:lang w:val="es-ES"/>
     </w:rPr>
   </w:style>
-  <w:style w:type="paragraph" w:styleId="Header">
+  <w:style w:type="paragraph" w:styleId="Encabezado">
     <w:name w:val="header"/>
     <w:basedOn w:val="Normal"/>
-    <w:link w:val="HeaderChar"/>
+    <w:link w:val="EncabezadoCar"/>
     <w:uiPriority w:val="99"/>
     <w:unhideWhenUsed/>
     <w:rsid w:val="007511AC"/>
@@ -2163,17 +2180,17 @@
       <w:spacing w:after="0" w:line="240" w:lineRule="auto"/>
     </w:pPr>
   </w:style>
-  <w:style w:type="character" w:customStyle="1" w:styleId="HeaderChar">
-    <w:name w:val="Header Char"/>
-    <w:basedOn w:val="DefaultParagraphFont"/>
-    <w:link w:val="Header"/>
+  <w:style w:type="character" w:customStyle="1" w:styleId="EncabezadoCar">
+    <w:name w:val="Encabezado Car"/>
+    <w:basedOn w:val="Fuentedeprrafopredeter"/>
+    <w:link w:val="Encabezado"/>
     <w:uiPriority w:val="99"/>
     <w:rsid w:val="007511AC"/>
   </w:style>
-  <w:style w:type="paragraph" w:styleId="Footer">
+  <w:style w:type="paragraph" w:styleId="Piedepgina">
     <w:name w:val="footer"/>
     <w:basedOn w:val="Normal"/>
-    <w:link w:val="FooterChar"/>
+    <w:link w:val="PiedepginaCar"/>
     <w:uiPriority w:val="99"/>
     <w:unhideWhenUsed/>
     <w:rsid w:val="007511AC"/>
@@ -2185,17 +2202,17 @@
       <w:spacing w:after="0" w:line="240" w:lineRule="auto"/>
     </w:pPr>
   </w:style>
-  <w:style w:type="character" w:customStyle="1" w:styleId="FooterChar">
-    <w:name w:val="Footer Char"/>
-    <w:basedOn w:val="DefaultParagraphFont"/>
-    <w:link w:val="Footer"/>
+  <w:style w:type="character" w:customStyle="1" w:styleId="PiedepginaCar">
+    <w:name w:val="Pie de página Car"/>
+    <w:basedOn w:val="Fuentedeprrafopredeter"/>
+    <w:link w:val="Piedepgina"/>
     <w:uiPriority w:val="99"/>
     <w:rsid w:val="007511AC"/>
   </w:style>
-  <w:style w:type="character" w:customStyle="1" w:styleId="Heading3Char">
-    <w:name w:val="Heading 3 Char"/>
-    <w:basedOn w:val="DefaultParagraphFont"/>
-    <w:link w:val="Heading3"/>
+  <w:style w:type="character" w:customStyle="1" w:styleId="Ttulo3Car">
+    <w:name w:val="Título 3 Car"/>
+    <w:basedOn w:val="Fuentedeprrafopredeter"/>
+    <w:link w:val="Ttulo3"/>
     <w:uiPriority w:val="9"/>
     <w:rsid w:val="003F15AA"/>
     <w:rPr>
@@ -2206,17 +2223,17 @@
       <w:lang w:val="es-EC"/>
     </w:rPr>
   </w:style>
-  <w:style w:type="character" w:customStyle="1" w:styleId="ListParagraphChar">
-    <w:name w:val="List Paragraph Char"/>
-    <w:basedOn w:val="DefaultParagraphFont"/>
-    <w:link w:val="ListParagraph"/>
+  <w:style w:type="character" w:customStyle="1" w:styleId="PrrafodelistaCar">
+    <w:name w:val="Párrafo de lista Car"/>
+    <w:basedOn w:val="Fuentedeprrafopredeter"/>
+    <w:link w:val="Prrafodelista"/>
     <w:uiPriority w:val="34"/>
     <w:locked/>
     <w:rsid w:val="003F15AA"/>
   </w:style>
-  <w:style w:type="table" w:styleId="TableGrid">
+  <w:style w:type="table" w:styleId="Tablaconcuadrcula">
     <w:name w:val="Table Grid"/>
-    <w:basedOn w:val="TableNormal"/>
+    <w:basedOn w:val="Tablanormal"/>
     <w:uiPriority w:val="59"/>
     <w:rsid w:val="003F15AA"/>
     <w:pPr>
@@ -2235,7 +2252,7 @@
   </w:style>
   <w:style w:type="table" w:customStyle="1" w:styleId="Tabladecuadrcula5oscura-nfasis51">
     <w:name w:val="Tabla de cuadrícula 5 oscura - Énfasis 51"/>
-    <w:basedOn w:val="TableNormal"/>
+    <w:basedOn w:val="Tablanormal"/>
     <w:uiPriority w:val="50"/>
     <w:rsid w:val="003F15AA"/>
     <w:pPr>
@@ -2339,10 +2356,10 @@
       </w:tcPr>
     </w:tblStylePr>
   </w:style>
-  <w:style w:type="character" w:customStyle="1" w:styleId="Heading2Char">
-    <w:name w:val="Heading 2 Char"/>
-    <w:basedOn w:val="DefaultParagraphFont"/>
-    <w:link w:val="Heading2"/>
+  <w:style w:type="character" w:customStyle="1" w:styleId="Ttulo2Car">
+    <w:name w:val="Título 2 Car"/>
+    <w:basedOn w:val="Fuentedeprrafopredeter"/>
+    <w:link w:val="Ttulo2"/>
     <w:uiPriority w:val="9"/>
     <w:rsid w:val="003F15AA"/>
     <w:rPr>
@@ -2354,7 +2371,7 @@
       <w:szCs w:val="26"/>
     </w:rPr>
   </w:style>
-  <w:style w:type="paragraph" w:styleId="Subtitle">
+  <w:style w:type="paragraph" w:styleId="Subttulo">
     <w:name w:val="Subtitle"/>
     <w:basedOn w:val="Normal"/>
     <w:next w:val="Normal"/>
@@ -2374,7 +2391,7 @@
     </w:rPr>
   </w:style>
   <w:style w:type="table" w:customStyle="1" w:styleId="a">
-    <w:basedOn w:val="TableNormal"/>
+    <w:basedOn w:val="Tablanormal"/>
     <w:tblPr>
       <w:tblStyleRowBandSize w:val="1"/>
       <w:tblStyleColBandSize w:val="1"/>
@@ -2385,7 +2402,7 @@
     </w:tblPr>
   </w:style>
   <w:style w:type="table" w:customStyle="1" w:styleId="a0">
-    <w:basedOn w:val="TableNormal"/>
+    <w:basedOn w:val="Tablanormal"/>
     <w:pPr>
       <w:spacing w:after="0" w:line="240" w:lineRule="auto"/>
     </w:pPr>
@@ -2480,7 +2497,7 @@
     </w:tblStylePr>
   </w:style>
   <w:style w:type="table" w:customStyle="1" w:styleId="a1">
-    <w:basedOn w:val="TableNormal"/>
+    <w:basedOn w:val="Tablanormal"/>
     <w:pPr>
       <w:spacing w:after="0" w:line="240" w:lineRule="auto"/>
     </w:pPr>
@@ -2497,7 +2514,7 @@
     </w:tcPr>
   </w:style>
   <w:style w:type="table" w:customStyle="1" w:styleId="a2">
-    <w:basedOn w:val="TableNormal"/>
+    <w:basedOn w:val="Tablanormal"/>
     <w:pPr>
       <w:spacing w:after="0" w:line="240" w:lineRule="auto"/>
     </w:pPr>
@@ -2592,7 +2609,7 @@
     </w:tblStylePr>
   </w:style>
   <w:style w:type="table" w:customStyle="1" w:styleId="a3">
-    <w:basedOn w:val="TableNormal"/>
+    <w:basedOn w:val="Tablanormal"/>
     <w:pPr>
       <w:spacing w:after="0" w:line="240" w:lineRule="auto"/>
     </w:pPr>
@@ -2609,7 +2626,7 @@
     </w:tcPr>
   </w:style>
   <w:style w:type="table" w:customStyle="1" w:styleId="a4">
-    <w:basedOn w:val="TableNormal"/>
+    <w:basedOn w:val="Tablanormal"/>
     <w:pPr>
       <w:spacing w:after="0" w:line="240" w:lineRule="auto"/>
     </w:pPr>

</xml_diff>